<commit_message>
Dont know why these remained back again
</commit_message>
<xml_diff>
--- a/src/docs/Omni Shop Ecommerce Solution.docx
+++ b/src/docs/Omni Shop Ecommerce Solution.docx
@@ -243,6 +243,36 @@
           <w:lang w:val="en-US"/>
         </w:rPr>
       </w:pPr>
+      <w:r>
+        <w:rPr>
+          <w:lang w:val="en-US"/>
+        </w:rPr>
+        <w:t>User Operations Screen</w:t>
+      </w:r>
+    </w:p>
+    <w:p>
+      <w:pPr>
+        <w:pStyle w:val="ListParagraph"/>
+        <w:numPr>
+          <w:ilvl w:val="0"/>
+          <w:numId w:val="1"/>
+        </w:numPr>
+        <w:rPr>
+          <w:lang w:val="en-US"/>
+        </w:rPr>
+      </w:pPr>
+      <w:r>
+        <w:rPr>
+          <w:lang w:val="en-US"/>
+        </w:rPr>
+        <w:t>User Menu Screen</w:t>
+      </w:r>
+      <w:r>
+        <w:rPr>
+          <w:lang w:val="en-US"/>
+        </w:rPr>
+        <w:br/>
+      </w:r>
     </w:p>
     <w:p>
       <w:pPr>

</xml_diff>

<commit_message>
I dont why its again remaining
</commit_message>
<xml_diff>
--- a/src/docs/Omni Shop Ecommerce Solution.docx
+++ b/src/docs/Omni Shop Ecommerce Solution.docx
@@ -243,6 +243,36 @@
           <w:lang w:val="en-US"/>
         </w:rPr>
       </w:pPr>
+      <w:r>
+        <w:rPr>
+          <w:lang w:val="en-US"/>
+        </w:rPr>
+        <w:t>User Operations Screen</w:t>
+      </w:r>
+    </w:p>
+    <w:p>
+      <w:pPr>
+        <w:pStyle w:val="ListParagraph"/>
+        <w:numPr>
+          <w:ilvl w:val="0"/>
+          <w:numId w:val="1"/>
+        </w:numPr>
+        <w:rPr>
+          <w:lang w:val="en-US"/>
+        </w:rPr>
+      </w:pPr>
+      <w:r>
+        <w:rPr>
+          <w:lang w:val="en-US"/>
+        </w:rPr>
+        <w:t>User Menu Screen</w:t>
+      </w:r>
+      <w:r>
+        <w:rPr>
+          <w:lang w:val="en-US"/>
+        </w:rPr>
+        <w:br/>
+      </w:r>
     </w:p>
     <w:p>
       <w:pPr>

</xml_diff>